<commit_message>
Update Registro de Reuniones con Cliente.docx
doc: se actualiza con minuta de reunión 2, de revisión de historias de usuario.
</commit_message>
<xml_diff>
--- a/Registro de Reuniones con Cliente.docx
+++ b/Registro de Reuniones con Cliente.docx
@@ -9,44 +9,27 @@
           <w:b/>
           <w:bCs/>
           <w:u w:val="single"/>
-        </w:rPr>
-      </w:pPr>
-      <w:proofErr w:type="spellStart"/>
+          <w:lang w:val="es-AR"/>
+        </w:rPr>
+      </w:pPr>
       <w:r>
         <w:rPr>
           <w:b/>
           <w:bCs/>
           <w:u w:val="single"/>
-        </w:rPr>
-        <w:t>Minutas</w:t>
-      </w:r>
-      <w:proofErr w:type="spellEnd"/>
-      <w:r>
+          <w:lang w:val="es-AR"/>
+        </w:rPr>
+        <w:t>Minutas de Reuniones</w:t>
+      </w:r>
+    </w:p>
+    <w:p>
+      <w:pPr>
+        <w:jc w:val="center"/>
         <w:rPr>
           <w:b/>
           <w:bCs/>
           <w:u w:val="single"/>
-        </w:rPr>
-        <w:t xml:space="preserve"> de </w:t>
-      </w:r>
-      <w:proofErr w:type="spellStart"/>
-      <w:r>
-        <w:rPr>
-          <w:b/>
-          <w:bCs/>
-          <w:u w:val="single"/>
-        </w:rPr>
-        <w:t>Reuniones</w:t>
-      </w:r>
-      <w:proofErr w:type="spellEnd"/>
-    </w:p>
-    <w:p>
-      <w:pPr>
-        <w:jc w:val="center"/>
-        <w:rPr>
-          <w:b/>
-          <w:bCs/>
-          <w:u w:val="single"/>
+          <w:lang w:val="es-AR"/>
         </w:rPr>
       </w:pPr>
     </w:p>
@@ -186,16 +169,14 @@
         <w:rPr>
           <w:lang w:val="es-AR"/>
         </w:rPr>
-        <w:t xml:space="preserve">na, David </w:t>
-      </w:r>
-      <w:proofErr w:type="spellStart"/>
-      <w:r>
-        <w:rPr>
-          <w:lang w:val="es-AR"/>
-        </w:rPr>
-        <w:t>Villafan</w:t>
-      </w:r>
-      <w:proofErr w:type="spellEnd"/>
+        <w:t>na, David Villafan</w:t>
+      </w:r>
+      <w:r>
+        <w:rPr>
+          <w:lang w:val="es-AR"/>
+        </w:rPr>
+        <w:t>a</w:t>
+      </w:r>
       <w:r>
         <w:rPr>
           <w:lang w:val="es-AR"/>
@@ -374,6 +355,373 @@
         </w:rPr>
         <w:t>Se propone una solución de contacto directo entre compradores y vendedores.</w:t>
       </w:r>
+    </w:p>
+    <w:p>
+      <w:pPr>
+        <w:rPr>
+          <w:lang w:val="es-AR"/>
+        </w:rPr>
+      </w:pPr>
+    </w:p>
+    <w:p>
+      <w:pPr>
+        <w:rPr>
+          <w:lang w:val="es-AR"/>
+        </w:rPr>
+      </w:pPr>
+      <w:r>
+        <w:rPr>
+          <w:lang w:val="es-AR"/>
+        </w:rPr>
+        <w:br w:type="page"/>
+      </w:r>
+    </w:p>
+    <w:p>
+      <w:pPr>
+        <w:rPr>
+          <w:b/>
+          <w:bCs/>
+          <w:lang w:val="es-AR"/>
+        </w:rPr>
+      </w:pPr>
+      <w:r>
+        <w:rPr>
+          <w:b/>
+          <w:bCs/>
+          <w:lang w:val="es-AR"/>
+        </w:rPr>
+        <w:lastRenderedPageBreak/>
+        <w:t>Minuta de Reunión 2 – Validación de Historias de Usuario</w:t>
+      </w:r>
+    </w:p>
+    <w:p>
+      <w:r>
+        <w:br/>
+      </w:r>
+      <w:proofErr w:type="spellStart"/>
+      <w:r>
+        <w:rPr>
+          <w:b/>
+          <w:bCs/>
+        </w:rPr>
+        <w:t>Asistentes</w:t>
+      </w:r>
+      <w:proofErr w:type="spellEnd"/>
+      <w:r>
+        <w:rPr>
+          <w:b/>
+          <w:bCs/>
+        </w:rPr>
+        <w:t>:</w:t>
+      </w:r>
+    </w:p>
+    <w:p>
+      <w:pPr>
+        <w:numPr>
+          <w:ilvl w:val="0"/>
+          <w:numId w:val="1"/>
+        </w:numPr>
+        <w:rPr>
+          <w:lang w:val="es-AR"/>
+        </w:rPr>
+      </w:pPr>
+      <w:r>
+        <w:rPr>
+          <w:lang w:val="es-AR"/>
+        </w:rPr>
+        <w:t>Cliente: Javier Torres</w:t>
+      </w:r>
+      <w:r>
+        <w:rPr>
+          <w:lang w:val="es-AR"/>
+        </w:rPr>
+        <w:t xml:space="preserve">, </w:t>
+      </w:r>
+      <w:proofErr w:type="gramStart"/>
+      <w:r>
+        <w:rPr>
+          <w:lang w:val="es-AR"/>
+        </w:rPr>
+        <w:t>Director</w:t>
+      </w:r>
+      <w:proofErr w:type="gramEnd"/>
+      <w:r>
+        <w:rPr>
+          <w:lang w:val="es-AR"/>
+        </w:rPr>
+        <w:t xml:space="preserve"> comercial </w:t>
+      </w:r>
+      <w:proofErr w:type="spellStart"/>
+      <w:r>
+        <w:rPr>
+          <w:lang w:val="es-AR"/>
+        </w:rPr>
+        <w:t>TuFi</w:t>
+      </w:r>
+      <w:proofErr w:type="spellEnd"/>
+      <w:r>
+        <w:rPr>
+          <w:lang w:val="es-AR"/>
+        </w:rPr>
+        <w:t xml:space="preserve"> Store</w:t>
+      </w:r>
+    </w:p>
+    <w:p>
+      <w:pPr>
+        <w:numPr>
+          <w:ilvl w:val="0"/>
+          <w:numId w:val="1"/>
+        </w:numPr>
+        <w:rPr>
+          <w:lang w:val="es-AR"/>
+        </w:rPr>
+      </w:pPr>
+      <w:r>
+        <w:rPr>
+          <w:lang w:val="es-AR"/>
+        </w:rPr>
+        <w:t>Equipo</w:t>
+      </w:r>
+      <w:r>
+        <w:rPr>
+          <w:lang w:val="es-AR"/>
+        </w:rPr>
+        <w:t xml:space="preserve"> de desarrollo</w:t>
+      </w:r>
+      <w:r>
+        <w:rPr>
+          <w:lang w:val="es-AR"/>
+        </w:rPr>
+        <w:t>: Denise Villafa</w:t>
+      </w:r>
+      <w:r>
+        <w:rPr>
+          <w:lang w:val="es-AR"/>
+        </w:rPr>
+        <w:t>na, David Villafana.</w:t>
+      </w:r>
+    </w:p>
+    <w:p>
+      <w:proofErr w:type="gramStart"/>
+      <w:r>
+        <w:rPr>
+          <w:b/>
+          <w:bCs/>
+        </w:rPr>
+        <w:t>Temas</w:t>
+      </w:r>
+      <w:proofErr w:type="gramEnd"/>
+      <w:r>
+        <w:rPr>
+          <w:b/>
+          <w:bCs/>
+        </w:rPr>
+        <w:t xml:space="preserve"> </w:t>
+      </w:r>
+      <w:proofErr w:type="spellStart"/>
+      <w:r>
+        <w:rPr>
+          <w:b/>
+          <w:bCs/>
+        </w:rPr>
+        <w:t>tratados</w:t>
+      </w:r>
+      <w:proofErr w:type="spellEnd"/>
+      <w:r>
+        <w:rPr>
+          <w:b/>
+          <w:bCs/>
+        </w:rPr>
+        <w:t>:</w:t>
+      </w:r>
+    </w:p>
+    <w:p>
+      <w:pPr>
+        <w:numPr>
+          <w:ilvl w:val="0"/>
+          <w:numId w:val="9"/>
+        </w:numPr>
+        <w:rPr>
+          <w:lang w:val="es-AR"/>
+        </w:rPr>
+      </w:pPr>
+      <w:r>
+        <w:rPr>
+          <w:lang w:val="es-AR"/>
+        </w:rPr>
+        <w:t>Revisión y validación de las 20 Historias de Usuario propuestas.</w:t>
+      </w:r>
+    </w:p>
+    <w:p>
+      <w:pPr>
+        <w:numPr>
+          <w:ilvl w:val="0"/>
+          <w:numId w:val="9"/>
+        </w:numPr>
+        <w:rPr>
+          <w:lang w:val="es-AR"/>
+        </w:rPr>
+      </w:pPr>
+      <w:r>
+        <w:rPr>
+          <w:lang w:val="es-AR"/>
+        </w:rPr>
+        <w:t>Discusión sobre los filtros de búsqueda y perfil de usuario.</w:t>
+      </w:r>
+    </w:p>
+    <w:p>
+      <w:proofErr w:type="spellStart"/>
+      <w:r>
+        <w:rPr>
+          <w:b/>
+          <w:bCs/>
+        </w:rPr>
+        <w:t>Comentarios</w:t>
+      </w:r>
+      <w:proofErr w:type="spellEnd"/>
+      <w:r>
+        <w:rPr>
+          <w:b/>
+          <w:bCs/>
+        </w:rPr>
+        <w:t xml:space="preserve"> del </w:t>
+      </w:r>
+      <w:proofErr w:type="spellStart"/>
+      <w:r>
+        <w:rPr>
+          <w:b/>
+          <w:bCs/>
+        </w:rPr>
+        <w:t>cliente</w:t>
+      </w:r>
+      <w:proofErr w:type="spellEnd"/>
+      <w:r>
+        <w:rPr>
+          <w:b/>
+          <w:bCs/>
+        </w:rPr>
+        <w:t>:</w:t>
+      </w:r>
+    </w:p>
+    <w:p>
+      <w:pPr>
+        <w:numPr>
+          <w:ilvl w:val="0"/>
+          <w:numId w:val="10"/>
+        </w:numPr>
+        <w:rPr>
+          <w:lang w:val="es-AR"/>
+        </w:rPr>
+      </w:pPr>
+      <w:r>
+        <w:rPr>
+          <w:lang w:val="es-AR"/>
+        </w:rPr>
+        <w:t>Le parece clave poder marcar una figurita como "vendida" manualmente.</w:t>
+      </w:r>
+    </w:p>
+    <w:p>
+      <w:pPr>
+        <w:numPr>
+          <w:ilvl w:val="0"/>
+          <w:numId w:val="10"/>
+        </w:numPr>
+        <w:rPr>
+          <w:lang w:val="es-AR"/>
+        </w:rPr>
+      </w:pPr>
+      <w:r>
+        <w:rPr>
+          <w:lang w:val="es-AR"/>
+        </w:rPr>
+        <w:t>Aprueba la mensajería interna como mecanismo de contacto.</w:t>
+      </w:r>
+    </w:p>
+    <w:p>
+      <w:pPr>
+        <w:numPr>
+          <w:ilvl w:val="0"/>
+          <w:numId w:val="10"/>
+        </w:numPr>
+        <w:rPr>
+          <w:lang w:val="es-AR"/>
+        </w:rPr>
+      </w:pPr>
+      <w:r>
+        <w:rPr>
+          <w:lang w:val="es-AR"/>
+        </w:rPr>
+        <w:t>Le preocupa la seguridad de datos de los usuarios menores: se acordó que no habrá campos sensibles ni públicos más allá del nombre.</w:t>
+      </w:r>
+    </w:p>
+    <w:p>
+      <w:proofErr w:type="spellStart"/>
+      <w:r>
+        <w:rPr>
+          <w:b/>
+          <w:bCs/>
+        </w:rPr>
+        <w:t>Definiciones</w:t>
+      </w:r>
+      <w:proofErr w:type="spellEnd"/>
+      <w:r>
+        <w:rPr>
+          <w:b/>
+          <w:bCs/>
+        </w:rPr>
+        <w:t>:</w:t>
+      </w:r>
+    </w:p>
+    <w:p>
+      <w:pPr>
+        <w:numPr>
+          <w:ilvl w:val="0"/>
+          <w:numId w:val="11"/>
+        </w:numPr>
+      </w:pPr>
+      <w:r>
+        <w:t xml:space="preserve">HU </w:t>
+      </w:r>
+      <w:proofErr w:type="spellStart"/>
+      <w:r>
+        <w:t>validadas</w:t>
+      </w:r>
+      <w:proofErr w:type="spellEnd"/>
+      <w:r>
+        <w:t xml:space="preserve"> sin </w:t>
+      </w:r>
+      <w:proofErr w:type="spellStart"/>
+      <w:r>
+        <w:t>modificaciones</w:t>
+      </w:r>
+      <w:proofErr w:type="spellEnd"/>
+      <w:r>
+        <w:t>.</w:t>
+      </w:r>
+    </w:p>
+    <w:p>
+      <w:pPr>
+        <w:numPr>
+          <w:ilvl w:val="0"/>
+          <w:numId w:val="11"/>
+        </w:numPr>
+        <w:rPr>
+          <w:lang w:val="es-AR"/>
+        </w:rPr>
+      </w:pPr>
+      <w:r>
+        <w:rPr>
+          <w:lang w:val="es-AR"/>
+        </w:rPr>
+        <w:t>Se da visto bueno para avanzar con diseño de pantallas y simulación de flujo.</w:t>
+      </w:r>
+    </w:p>
+    <w:p>
+      <w:pPr>
+        <w:rPr>
+          <w:lang w:val="es-AR"/>
+        </w:rPr>
+      </w:pPr>
     </w:p>
     <w:sectPr>
       <w:pgSz w:w="12240" w:h="15840"/>
@@ -537,6 +885,155 @@
     </w:lvl>
   </w:abstractNum>
   <w:abstractNum w:abstractNumId="1" w15:restartNumberingAfterBreak="0">
+    <w:nsid w:val="199770E0"/>
+    <w:multiLevelType w:val="multilevel"/>
+    <w:tmpl w:val="060A2378"/>
+    <w:lvl w:ilvl="0">
+      <w:start w:val="1"/>
+      <w:numFmt w:val="bullet"/>
+      <w:lvlText w:val=""/>
+      <w:lvlJc w:val="left"/>
+      <w:pPr>
+        <w:tabs>
+          <w:tab w:val="num" w:pos="720"/>
+        </w:tabs>
+        <w:ind w:left="720" w:hanging="360"/>
+      </w:pPr>
+      <w:rPr>
+        <w:rFonts w:ascii="Symbol" w:hAnsi="Symbol" w:hint="default"/>
+        <w:sz w:val="20"/>
+      </w:rPr>
+    </w:lvl>
+    <w:lvl w:ilvl="1" w:tentative="1">
+      <w:start w:val="1"/>
+      <w:numFmt w:val="bullet"/>
+      <w:lvlText w:val="o"/>
+      <w:lvlJc w:val="left"/>
+      <w:pPr>
+        <w:tabs>
+          <w:tab w:val="num" w:pos="1440"/>
+        </w:tabs>
+        <w:ind w:left="1440" w:hanging="360"/>
+      </w:pPr>
+      <w:rPr>
+        <w:rFonts w:ascii="Courier New" w:hAnsi="Courier New" w:hint="default"/>
+        <w:sz w:val="20"/>
+      </w:rPr>
+    </w:lvl>
+    <w:lvl w:ilvl="2" w:tentative="1">
+      <w:start w:val="1"/>
+      <w:numFmt w:val="bullet"/>
+      <w:lvlText w:val=""/>
+      <w:lvlJc w:val="left"/>
+      <w:pPr>
+        <w:tabs>
+          <w:tab w:val="num" w:pos="2160"/>
+        </w:tabs>
+        <w:ind w:left="2160" w:hanging="360"/>
+      </w:pPr>
+      <w:rPr>
+        <w:rFonts w:ascii="Wingdings" w:hAnsi="Wingdings" w:hint="default"/>
+        <w:sz w:val="20"/>
+      </w:rPr>
+    </w:lvl>
+    <w:lvl w:ilvl="3" w:tentative="1">
+      <w:start w:val="1"/>
+      <w:numFmt w:val="bullet"/>
+      <w:lvlText w:val=""/>
+      <w:lvlJc w:val="left"/>
+      <w:pPr>
+        <w:tabs>
+          <w:tab w:val="num" w:pos="2880"/>
+        </w:tabs>
+        <w:ind w:left="2880" w:hanging="360"/>
+      </w:pPr>
+      <w:rPr>
+        <w:rFonts w:ascii="Wingdings" w:hAnsi="Wingdings" w:hint="default"/>
+        <w:sz w:val="20"/>
+      </w:rPr>
+    </w:lvl>
+    <w:lvl w:ilvl="4" w:tentative="1">
+      <w:start w:val="1"/>
+      <w:numFmt w:val="bullet"/>
+      <w:lvlText w:val=""/>
+      <w:lvlJc w:val="left"/>
+      <w:pPr>
+        <w:tabs>
+          <w:tab w:val="num" w:pos="3600"/>
+        </w:tabs>
+        <w:ind w:left="3600" w:hanging="360"/>
+      </w:pPr>
+      <w:rPr>
+        <w:rFonts w:ascii="Wingdings" w:hAnsi="Wingdings" w:hint="default"/>
+        <w:sz w:val="20"/>
+      </w:rPr>
+    </w:lvl>
+    <w:lvl w:ilvl="5" w:tentative="1">
+      <w:start w:val="1"/>
+      <w:numFmt w:val="bullet"/>
+      <w:lvlText w:val=""/>
+      <w:lvlJc w:val="left"/>
+      <w:pPr>
+        <w:tabs>
+          <w:tab w:val="num" w:pos="4320"/>
+        </w:tabs>
+        <w:ind w:left="4320" w:hanging="360"/>
+      </w:pPr>
+      <w:rPr>
+        <w:rFonts w:ascii="Wingdings" w:hAnsi="Wingdings" w:hint="default"/>
+        <w:sz w:val="20"/>
+      </w:rPr>
+    </w:lvl>
+    <w:lvl w:ilvl="6" w:tentative="1">
+      <w:start w:val="1"/>
+      <w:numFmt w:val="bullet"/>
+      <w:lvlText w:val=""/>
+      <w:lvlJc w:val="left"/>
+      <w:pPr>
+        <w:tabs>
+          <w:tab w:val="num" w:pos="5040"/>
+        </w:tabs>
+        <w:ind w:left="5040" w:hanging="360"/>
+      </w:pPr>
+      <w:rPr>
+        <w:rFonts w:ascii="Wingdings" w:hAnsi="Wingdings" w:hint="default"/>
+        <w:sz w:val="20"/>
+      </w:rPr>
+    </w:lvl>
+    <w:lvl w:ilvl="7" w:tentative="1">
+      <w:start w:val="1"/>
+      <w:numFmt w:val="bullet"/>
+      <w:lvlText w:val=""/>
+      <w:lvlJc w:val="left"/>
+      <w:pPr>
+        <w:tabs>
+          <w:tab w:val="num" w:pos="5760"/>
+        </w:tabs>
+        <w:ind w:left="5760" w:hanging="360"/>
+      </w:pPr>
+      <w:rPr>
+        <w:rFonts w:ascii="Wingdings" w:hAnsi="Wingdings" w:hint="default"/>
+        <w:sz w:val="20"/>
+      </w:rPr>
+    </w:lvl>
+    <w:lvl w:ilvl="8" w:tentative="1">
+      <w:start w:val="1"/>
+      <w:numFmt w:val="bullet"/>
+      <w:lvlText w:val=""/>
+      <w:lvlJc w:val="left"/>
+      <w:pPr>
+        <w:tabs>
+          <w:tab w:val="num" w:pos="6480"/>
+        </w:tabs>
+        <w:ind w:left="6480" w:hanging="360"/>
+      </w:pPr>
+      <w:rPr>
+        <w:rFonts w:ascii="Wingdings" w:hAnsi="Wingdings" w:hint="default"/>
+        <w:sz w:val="20"/>
+      </w:rPr>
+    </w:lvl>
+  </w:abstractNum>
+  <w:abstractNum w:abstractNumId="2" w15:restartNumberingAfterBreak="0">
     <w:nsid w:val="27A64EB4"/>
     <w:multiLevelType w:val="multilevel"/>
     <w:tmpl w:val="36F01632"/>
@@ -685,7 +1182,7 @@
       </w:rPr>
     </w:lvl>
   </w:abstractNum>
-  <w:abstractNum w:abstractNumId="2" w15:restartNumberingAfterBreak="0">
+  <w:abstractNum w:abstractNumId="3" w15:restartNumberingAfterBreak="0">
     <w:nsid w:val="2C3C28F5"/>
     <w:multiLevelType w:val="multilevel"/>
     <w:tmpl w:val="F1563AE8"/>
@@ -834,7 +1331,7 @@
       </w:rPr>
     </w:lvl>
   </w:abstractNum>
-  <w:abstractNum w:abstractNumId="3" w15:restartNumberingAfterBreak="0">
+  <w:abstractNum w:abstractNumId="4" w15:restartNumberingAfterBreak="0">
     <w:nsid w:val="3E0518FC"/>
     <w:multiLevelType w:val="multilevel"/>
     <w:tmpl w:val="65A6FCA8"/>
@@ -983,7 +1480,7 @@
       </w:rPr>
     </w:lvl>
   </w:abstractNum>
-  <w:abstractNum w:abstractNumId="4" w15:restartNumberingAfterBreak="0">
+  <w:abstractNum w:abstractNumId="5" w15:restartNumberingAfterBreak="0">
     <w:nsid w:val="472B01B9"/>
     <w:multiLevelType w:val="multilevel"/>
     <w:tmpl w:val="88583196"/>
@@ -1132,7 +1629,454 @@
       </w:rPr>
     </w:lvl>
   </w:abstractNum>
-  <w:abstractNum w:abstractNumId="5" w15:restartNumberingAfterBreak="0">
+  <w:abstractNum w:abstractNumId="6" w15:restartNumberingAfterBreak="0">
+    <w:nsid w:val="57FE6389"/>
+    <w:multiLevelType w:val="multilevel"/>
+    <w:tmpl w:val="810C360A"/>
+    <w:lvl w:ilvl="0">
+      <w:start w:val="1"/>
+      <w:numFmt w:val="bullet"/>
+      <w:lvlText w:val=""/>
+      <w:lvlJc w:val="left"/>
+      <w:pPr>
+        <w:tabs>
+          <w:tab w:val="num" w:pos="720"/>
+        </w:tabs>
+        <w:ind w:left="720" w:hanging="360"/>
+      </w:pPr>
+      <w:rPr>
+        <w:rFonts w:ascii="Symbol" w:hAnsi="Symbol" w:hint="default"/>
+        <w:sz w:val="20"/>
+      </w:rPr>
+    </w:lvl>
+    <w:lvl w:ilvl="1" w:tentative="1">
+      <w:start w:val="1"/>
+      <w:numFmt w:val="bullet"/>
+      <w:lvlText w:val="o"/>
+      <w:lvlJc w:val="left"/>
+      <w:pPr>
+        <w:tabs>
+          <w:tab w:val="num" w:pos="1440"/>
+        </w:tabs>
+        <w:ind w:left="1440" w:hanging="360"/>
+      </w:pPr>
+      <w:rPr>
+        <w:rFonts w:ascii="Courier New" w:hAnsi="Courier New" w:hint="default"/>
+        <w:sz w:val="20"/>
+      </w:rPr>
+    </w:lvl>
+    <w:lvl w:ilvl="2" w:tentative="1">
+      <w:start w:val="1"/>
+      <w:numFmt w:val="bullet"/>
+      <w:lvlText w:val=""/>
+      <w:lvlJc w:val="left"/>
+      <w:pPr>
+        <w:tabs>
+          <w:tab w:val="num" w:pos="2160"/>
+        </w:tabs>
+        <w:ind w:left="2160" w:hanging="360"/>
+      </w:pPr>
+      <w:rPr>
+        <w:rFonts w:ascii="Wingdings" w:hAnsi="Wingdings" w:hint="default"/>
+        <w:sz w:val="20"/>
+      </w:rPr>
+    </w:lvl>
+    <w:lvl w:ilvl="3" w:tentative="1">
+      <w:start w:val="1"/>
+      <w:numFmt w:val="bullet"/>
+      <w:lvlText w:val=""/>
+      <w:lvlJc w:val="left"/>
+      <w:pPr>
+        <w:tabs>
+          <w:tab w:val="num" w:pos="2880"/>
+        </w:tabs>
+        <w:ind w:left="2880" w:hanging="360"/>
+      </w:pPr>
+      <w:rPr>
+        <w:rFonts w:ascii="Wingdings" w:hAnsi="Wingdings" w:hint="default"/>
+        <w:sz w:val="20"/>
+      </w:rPr>
+    </w:lvl>
+    <w:lvl w:ilvl="4" w:tentative="1">
+      <w:start w:val="1"/>
+      <w:numFmt w:val="bullet"/>
+      <w:lvlText w:val=""/>
+      <w:lvlJc w:val="left"/>
+      <w:pPr>
+        <w:tabs>
+          <w:tab w:val="num" w:pos="3600"/>
+        </w:tabs>
+        <w:ind w:left="3600" w:hanging="360"/>
+      </w:pPr>
+      <w:rPr>
+        <w:rFonts w:ascii="Wingdings" w:hAnsi="Wingdings" w:hint="default"/>
+        <w:sz w:val="20"/>
+      </w:rPr>
+    </w:lvl>
+    <w:lvl w:ilvl="5" w:tentative="1">
+      <w:start w:val="1"/>
+      <w:numFmt w:val="bullet"/>
+      <w:lvlText w:val=""/>
+      <w:lvlJc w:val="left"/>
+      <w:pPr>
+        <w:tabs>
+          <w:tab w:val="num" w:pos="4320"/>
+        </w:tabs>
+        <w:ind w:left="4320" w:hanging="360"/>
+      </w:pPr>
+      <w:rPr>
+        <w:rFonts w:ascii="Wingdings" w:hAnsi="Wingdings" w:hint="default"/>
+        <w:sz w:val="20"/>
+      </w:rPr>
+    </w:lvl>
+    <w:lvl w:ilvl="6" w:tentative="1">
+      <w:start w:val="1"/>
+      <w:numFmt w:val="bullet"/>
+      <w:lvlText w:val=""/>
+      <w:lvlJc w:val="left"/>
+      <w:pPr>
+        <w:tabs>
+          <w:tab w:val="num" w:pos="5040"/>
+        </w:tabs>
+        <w:ind w:left="5040" w:hanging="360"/>
+      </w:pPr>
+      <w:rPr>
+        <w:rFonts w:ascii="Wingdings" w:hAnsi="Wingdings" w:hint="default"/>
+        <w:sz w:val="20"/>
+      </w:rPr>
+    </w:lvl>
+    <w:lvl w:ilvl="7" w:tentative="1">
+      <w:start w:val="1"/>
+      <w:numFmt w:val="bullet"/>
+      <w:lvlText w:val=""/>
+      <w:lvlJc w:val="left"/>
+      <w:pPr>
+        <w:tabs>
+          <w:tab w:val="num" w:pos="5760"/>
+        </w:tabs>
+        <w:ind w:left="5760" w:hanging="360"/>
+      </w:pPr>
+      <w:rPr>
+        <w:rFonts w:ascii="Wingdings" w:hAnsi="Wingdings" w:hint="default"/>
+        <w:sz w:val="20"/>
+      </w:rPr>
+    </w:lvl>
+    <w:lvl w:ilvl="8" w:tentative="1">
+      <w:start w:val="1"/>
+      <w:numFmt w:val="bullet"/>
+      <w:lvlText w:val=""/>
+      <w:lvlJc w:val="left"/>
+      <w:pPr>
+        <w:tabs>
+          <w:tab w:val="num" w:pos="6480"/>
+        </w:tabs>
+        <w:ind w:left="6480" w:hanging="360"/>
+      </w:pPr>
+      <w:rPr>
+        <w:rFonts w:ascii="Wingdings" w:hAnsi="Wingdings" w:hint="default"/>
+        <w:sz w:val="20"/>
+      </w:rPr>
+    </w:lvl>
+  </w:abstractNum>
+  <w:abstractNum w:abstractNumId="7" w15:restartNumberingAfterBreak="0">
+    <w:nsid w:val="5D640018"/>
+    <w:multiLevelType w:val="multilevel"/>
+    <w:tmpl w:val="6940305A"/>
+    <w:lvl w:ilvl="0">
+      <w:start w:val="1"/>
+      <w:numFmt w:val="bullet"/>
+      <w:lvlText w:val=""/>
+      <w:lvlJc w:val="left"/>
+      <w:pPr>
+        <w:tabs>
+          <w:tab w:val="num" w:pos="720"/>
+        </w:tabs>
+        <w:ind w:left="720" w:hanging="360"/>
+      </w:pPr>
+      <w:rPr>
+        <w:rFonts w:ascii="Symbol" w:hAnsi="Symbol" w:hint="default"/>
+        <w:sz w:val="20"/>
+      </w:rPr>
+    </w:lvl>
+    <w:lvl w:ilvl="1" w:tentative="1">
+      <w:start w:val="1"/>
+      <w:numFmt w:val="bullet"/>
+      <w:lvlText w:val="o"/>
+      <w:lvlJc w:val="left"/>
+      <w:pPr>
+        <w:tabs>
+          <w:tab w:val="num" w:pos="1440"/>
+        </w:tabs>
+        <w:ind w:left="1440" w:hanging="360"/>
+      </w:pPr>
+      <w:rPr>
+        <w:rFonts w:ascii="Courier New" w:hAnsi="Courier New" w:hint="default"/>
+        <w:sz w:val="20"/>
+      </w:rPr>
+    </w:lvl>
+    <w:lvl w:ilvl="2" w:tentative="1">
+      <w:start w:val="1"/>
+      <w:numFmt w:val="bullet"/>
+      <w:lvlText w:val=""/>
+      <w:lvlJc w:val="left"/>
+      <w:pPr>
+        <w:tabs>
+          <w:tab w:val="num" w:pos="2160"/>
+        </w:tabs>
+        <w:ind w:left="2160" w:hanging="360"/>
+      </w:pPr>
+      <w:rPr>
+        <w:rFonts w:ascii="Wingdings" w:hAnsi="Wingdings" w:hint="default"/>
+        <w:sz w:val="20"/>
+      </w:rPr>
+    </w:lvl>
+    <w:lvl w:ilvl="3" w:tentative="1">
+      <w:start w:val="1"/>
+      <w:numFmt w:val="bullet"/>
+      <w:lvlText w:val=""/>
+      <w:lvlJc w:val="left"/>
+      <w:pPr>
+        <w:tabs>
+          <w:tab w:val="num" w:pos="2880"/>
+        </w:tabs>
+        <w:ind w:left="2880" w:hanging="360"/>
+      </w:pPr>
+      <w:rPr>
+        <w:rFonts w:ascii="Wingdings" w:hAnsi="Wingdings" w:hint="default"/>
+        <w:sz w:val="20"/>
+      </w:rPr>
+    </w:lvl>
+    <w:lvl w:ilvl="4" w:tentative="1">
+      <w:start w:val="1"/>
+      <w:numFmt w:val="bullet"/>
+      <w:lvlText w:val=""/>
+      <w:lvlJc w:val="left"/>
+      <w:pPr>
+        <w:tabs>
+          <w:tab w:val="num" w:pos="3600"/>
+        </w:tabs>
+        <w:ind w:left="3600" w:hanging="360"/>
+      </w:pPr>
+      <w:rPr>
+        <w:rFonts w:ascii="Wingdings" w:hAnsi="Wingdings" w:hint="default"/>
+        <w:sz w:val="20"/>
+      </w:rPr>
+    </w:lvl>
+    <w:lvl w:ilvl="5" w:tentative="1">
+      <w:start w:val="1"/>
+      <w:numFmt w:val="bullet"/>
+      <w:lvlText w:val=""/>
+      <w:lvlJc w:val="left"/>
+      <w:pPr>
+        <w:tabs>
+          <w:tab w:val="num" w:pos="4320"/>
+        </w:tabs>
+        <w:ind w:left="4320" w:hanging="360"/>
+      </w:pPr>
+      <w:rPr>
+        <w:rFonts w:ascii="Wingdings" w:hAnsi="Wingdings" w:hint="default"/>
+        <w:sz w:val="20"/>
+      </w:rPr>
+    </w:lvl>
+    <w:lvl w:ilvl="6" w:tentative="1">
+      <w:start w:val="1"/>
+      <w:numFmt w:val="bullet"/>
+      <w:lvlText w:val=""/>
+      <w:lvlJc w:val="left"/>
+      <w:pPr>
+        <w:tabs>
+          <w:tab w:val="num" w:pos="5040"/>
+        </w:tabs>
+        <w:ind w:left="5040" w:hanging="360"/>
+      </w:pPr>
+      <w:rPr>
+        <w:rFonts w:ascii="Wingdings" w:hAnsi="Wingdings" w:hint="default"/>
+        <w:sz w:val="20"/>
+      </w:rPr>
+    </w:lvl>
+    <w:lvl w:ilvl="7" w:tentative="1">
+      <w:start w:val="1"/>
+      <w:numFmt w:val="bullet"/>
+      <w:lvlText w:val=""/>
+      <w:lvlJc w:val="left"/>
+      <w:pPr>
+        <w:tabs>
+          <w:tab w:val="num" w:pos="5760"/>
+        </w:tabs>
+        <w:ind w:left="5760" w:hanging="360"/>
+      </w:pPr>
+      <w:rPr>
+        <w:rFonts w:ascii="Wingdings" w:hAnsi="Wingdings" w:hint="default"/>
+        <w:sz w:val="20"/>
+      </w:rPr>
+    </w:lvl>
+    <w:lvl w:ilvl="8" w:tentative="1">
+      <w:start w:val="1"/>
+      <w:numFmt w:val="bullet"/>
+      <w:lvlText w:val=""/>
+      <w:lvlJc w:val="left"/>
+      <w:pPr>
+        <w:tabs>
+          <w:tab w:val="num" w:pos="6480"/>
+        </w:tabs>
+        <w:ind w:left="6480" w:hanging="360"/>
+      </w:pPr>
+      <w:rPr>
+        <w:rFonts w:ascii="Wingdings" w:hAnsi="Wingdings" w:hint="default"/>
+        <w:sz w:val="20"/>
+      </w:rPr>
+    </w:lvl>
+  </w:abstractNum>
+  <w:abstractNum w:abstractNumId="8" w15:restartNumberingAfterBreak="0">
+    <w:nsid w:val="61011CD9"/>
+    <w:multiLevelType w:val="multilevel"/>
+    <w:tmpl w:val="C0A2B6D8"/>
+    <w:lvl w:ilvl="0">
+      <w:start w:val="1"/>
+      <w:numFmt w:val="bullet"/>
+      <w:lvlText w:val=""/>
+      <w:lvlJc w:val="left"/>
+      <w:pPr>
+        <w:tabs>
+          <w:tab w:val="num" w:pos="720"/>
+        </w:tabs>
+        <w:ind w:left="720" w:hanging="360"/>
+      </w:pPr>
+      <w:rPr>
+        <w:rFonts w:ascii="Symbol" w:hAnsi="Symbol" w:hint="default"/>
+        <w:sz w:val="20"/>
+      </w:rPr>
+    </w:lvl>
+    <w:lvl w:ilvl="1" w:tentative="1">
+      <w:start w:val="1"/>
+      <w:numFmt w:val="bullet"/>
+      <w:lvlText w:val="o"/>
+      <w:lvlJc w:val="left"/>
+      <w:pPr>
+        <w:tabs>
+          <w:tab w:val="num" w:pos="1440"/>
+        </w:tabs>
+        <w:ind w:left="1440" w:hanging="360"/>
+      </w:pPr>
+      <w:rPr>
+        <w:rFonts w:ascii="Courier New" w:hAnsi="Courier New" w:hint="default"/>
+        <w:sz w:val="20"/>
+      </w:rPr>
+    </w:lvl>
+    <w:lvl w:ilvl="2" w:tentative="1">
+      <w:start w:val="1"/>
+      <w:numFmt w:val="bullet"/>
+      <w:lvlText w:val=""/>
+      <w:lvlJc w:val="left"/>
+      <w:pPr>
+        <w:tabs>
+          <w:tab w:val="num" w:pos="2160"/>
+        </w:tabs>
+        <w:ind w:left="2160" w:hanging="360"/>
+      </w:pPr>
+      <w:rPr>
+        <w:rFonts w:ascii="Wingdings" w:hAnsi="Wingdings" w:hint="default"/>
+        <w:sz w:val="20"/>
+      </w:rPr>
+    </w:lvl>
+    <w:lvl w:ilvl="3" w:tentative="1">
+      <w:start w:val="1"/>
+      <w:numFmt w:val="bullet"/>
+      <w:lvlText w:val=""/>
+      <w:lvlJc w:val="left"/>
+      <w:pPr>
+        <w:tabs>
+          <w:tab w:val="num" w:pos="2880"/>
+        </w:tabs>
+        <w:ind w:left="2880" w:hanging="360"/>
+      </w:pPr>
+      <w:rPr>
+        <w:rFonts w:ascii="Wingdings" w:hAnsi="Wingdings" w:hint="default"/>
+        <w:sz w:val="20"/>
+      </w:rPr>
+    </w:lvl>
+    <w:lvl w:ilvl="4" w:tentative="1">
+      <w:start w:val="1"/>
+      <w:numFmt w:val="bullet"/>
+      <w:lvlText w:val=""/>
+      <w:lvlJc w:val="left"/>
+      <w:pPr>
+        <w:tabs>
+          <w:tab w:val="num" w:pos="3600"/>
+        </w:tabs>
+        <w:ind w:left="3600" w:hanging="360"/>
+      </w:pPr>
+      <w:rPr>
+        <w:rFonts w:ascii="Wingdings" w:hAnsi="Wingdings" w:hint="default"/>
+        <w:sz w:val="20"/>
+      </w:rPr>
+    </w:lvl>
+    <w:lvl w:ilvl="5" w:tentative="1">
+      <w:start w:val="1"/>
+      <w:numFmt w:val="bullet"/>
+      <w:lvlText w:val=""/>
+      <w:lvlJc w:val="left"/>
+      <w:pPr>
+        <w:tabs>
+          <w:tab w:val="num" w:pos="4320"/>
+        </w:tabs>
+        <w:ind w:left="4320" w:hanging="360"/>
+      </w:pPr>
+      <w:rPr>
+        <w:rFonts w:ascii="Wingdings" w:hAnsi="Wingdings" w:hint="default"/>
+        <w:sz w:val="20"/>
+      </w:rPr>
+    </w:lvl>
+    <w:lvl w:ilvl="6" w:tentative="1">
+      <w:start w:val="1"/>
+      <w:numFmt w:val="bullet"/>
+      <w:lvlText w:val=""/>
+      <w:lvlJc w:val="left"/>
+      <w:pPr>
+        <w:tabs>
+          <w:tab w:val="num" w:pos="5040"/>
+        </w:tabs>
+        <w:ind w:left="5040" w:hanging="360"/>
+      </w:pPr>
+      <w:rPr>
+        <w:rFonts w:ascii="Wingdings" w:hAnsi="Wingdings" w:hint="default"/>
+        <w:sz w:val="20"/>
+      </w:rPr>
+    </w:lvl>
+    <w:lvl w:ilvl="7" w:tentative="1">
+      <w:start w:val="1"/>
+      <w:numFmt w:val="bullet"/>
+      <w:lvlText w:val=""/>
+      <w:lvlJc w:val="left"/>
+      <w:pPr>
+        <w:tabs>
+          <w:tab w:val="num" w:pos="5760"/>
+        </w:tabs>
+        <w:ind w:left="5760" w:hanging="360"/>
+      </w:pPr>
+      <w:rPr>
+        <w:rFonts w:ascii="Wingdings" w:hAnsi="Wingdings" w:hint="default"/>
+        <w:sz w:val="20"/>
+      </w:rPr>
+    </w:lvl>
+    <w:lvl w:ilvl="8" w:tentative="1">
+      <w:start w:val="1"/>
+      <w:numFmt w:val="bullet"/>
+      <w:lvlText w:val=""/>
+      <w:lvlJc w:val="left"/>
+      <w:pPr>
+        <w:tabs>
+          <w:tab w:val="num" w:pos="6480"/>
+        </w:tabs>
+        <w:ind w:left="6480" w:hanging="360"/>
+      </w:pPr>
+      <w:rPr>
+        <w:rFonts w:ascii="Wingdings" w:hAnsi="Wingdings" w:hint="default"/>
+        <w:sz w:val="20"/>
+      </w:rPr>
+    </w:lvl>
+  </w:abstractNum>
+  <w:abstractNum w:abstractNumId="9" w15:restartNumberingAfterBreak="0">
     <w:nsid w:val="7D70736A"/>
     <w:multiLevelType w:val="multilevel"/>
     <w:tmpl w:val="EE44507E"/>
@@ -1281,7 +2225,7 @@
       </w:rPr>
     </w:lvl>
   </w:abstractNum>
-  <w:abstractNum w:abstractNumId="6" w15:restartNumberingAfterBreak="0">
+  <w:abstractNum w:abstractNumId="10" w15:restartNumberingAfterBreak="0">
     <w:nsid w:val="7F13597A"/>
     <w:multiLevelType w:val="multilevel"/>
     <w:tmpl w:val="B3F0B2F6"/>
@@ -1431,25 +2375,37 @@
     </w:lvl>
   </w:abstractNum>
   <w:num w:numId="1" w16cid:durableId="500655617">
-    <w:abstractNumId w:val="3"/>
+    <w:abstractNumId w:val="4"/>
   </w:num>
   <w:num w:numId="2" w16cid:durableId="231891619">
-    <w:abstractNumId w:val="6"/>
+    <w:abstractNumId w:val="10"/>
   </w:num>
   <w:num w:numId="3" w16cid:durableId="1764497656">
-    <w:abstractNumId w:val="4"/>
+    <w:abstractNumId w:val="5"/>
   </w:num>
   <w:num w:numId="4" w16cid:durableId="1170604415">
-    <w:abstractNumId w:val="5"/>
+    <w:abstractNumId w:val="9"/>
   </w:num>
   <w:num w:numId="5" w16cid:durableId="1822303979">
     <w:abstractNumId w:val="0"/>
   </w:num>
   <w:num w:numId="6" w16cid:durableId="680200059">
+    <w:abstractNumId w:val="3"/>
+  </w:num>
+  <w:num w:numId="7" w16cid:durableId="1791777114">
     <w:abstractNumId w:val="2"/>
   </w:num>
-  <w:num w:numId="7" w16cid:durableId="1791777114">
+  <w:num w:numId="8" w16cid:durableId="107622541">
     <w:abstractNumId w:val="1"/>
+  </w:num>
+  <w:num w:numId="9" w16cid:durableId="276722724">
+    <w:abstractNumId w:val="8"/>
+  </w:num>
+  <w:num w:numId="10" w16cid:durableId="946078148">
+    <w:abstractNumId w:val="6"/>
+  </w:num>
+  <w:num w:numId="11" w16cid:durableId="919409278">
+    <w:abstractNumId w:val="7"/>
   </w:num>
 </w:numbering>
 </file>
@@ -1854,6 +2810,7 @@
   <w:style w:type="paragraph" w:default="1" w:styleId="Normal">
     <w:name w:val="Normal"/>
     <w:qFormat/>
+    <w:rsid w:val="00070B8B"/>
   </w:style>
   <w:style w:type="paragraph" w:styleId="Heading1">
     <w:name w:val="heading 1"/>

</xml_diff>